<commit_message>
update bronze layer project
</commit_message>
<xml_diff>
--- a/SQL/Project/Project.docx
+++ b/SQL/Project/Project.docx
@@ -666,23 +666,7 @@
           <w:sz w:val="20"/>
           <w:szCs w:val="20"/>
         </w:rPr>
-        <w:t xml:space="preserve"> </w:t>
-      </w:r>
-      <w:proofErr w:type="gramStart"/>
-      <w:r>
-        <w:rPr>
-          <w:sz w:val="20"/>
-          <w:szCs w:val="20"/>
-        </w:rPr>
-        <w:t>Large</w:t>
-      </w:r>
-      <w:proofErr w:type="gramEnd"/>
-      <w:r>
-        <w:rPr>
-          <w:sz w:val="20"/>
-          <w:szCs w:val="20"/>
-        </w:rPr>
-        <w:t xml:space="preserve"> organizations with many domains, needing scalability and autonomy.</w:t>
+        <w:t xml:space="preserve"> Large organizations with many domains, needing scalability and autonomy.</w:t>
       </w:r>
     </w:p>
     <w:p>
@@ -803,27 +787,7 @@
           <w:sz w:val="20"/>
           <w:szCs w:val="20"/>
         </w:rPr>
-        <w:t xml:space="preserve">1. </w:t>
-      </w:r>
-      <w:proofErr w:type="spellStart"/>
-      <w:r>
-        <w:rPr>
-          <w:b/>
-          <w:bCs/>
-          <w:sz w:val="20"/>
-          <w:szCs w:val="20"/>
-        </w:rPr>
-        <w:t>Inmon</w:t>
-      </w:r>
-      <w:proofErr w:type="spellEnd"/>
-      <w:r>
-        <w:rPr>
-          <w:b/>
-          <w:bCs/>
-          <w:sz w:val="20"/>
-          <w:szCs w:val="20"/>
-        </w:rPr>
-        <w:t xml:space="preserve"> (Top-Down)</w:t>
+        <w:t>1. Inmon (Top-Down)</w:t>
       </w:r>
     </w:p>
     <w:p>
@@ -1417,21 +1381,12 @@
       <w:r>
         <w:t xml:space="preserve"> typically uses </w:t>
       </w:r>
-      <w:proofErr w:type="spellStart"/>
-      <w:r>
-        <w:rPr>
-          <w:b/>
-          <w:bCs/>
-        </w:rPr>
-        <w:t>Inmon</w:t>
-      </w:r>
-      <w:proofErr w:type="spellEnd"/>
-      <w:r>
-        <w:rPr>
-          <w:b/>
-          <w:bCs/>
-        </w:rPr>
-        <w:t>, Kimball, or Data Vault</w:t>
+      <w:r>
+        <w:rPr>
+          <w:b/>
+          <w:bCs/>
+        </w:rPr>
+        <w:t>Inmon, Kimball, or Data Vault</w:t>
       </w:r>
       <w:r>
         <w:t xml:space="preserve"> approaches.</w:t>
@@ -1444,21 +1399,12 @@
           <w:numId w:val="13"/>
         </w:numPr>
       </w:pPr>
-      <w:proofErr w:type="spellStart"/>
       <w:r>
         <w:rPr>
           <w:i/>
           <w:iCs/>
         </w:rPr>
-        <w:t>Inmon</w:t>
-      </w:r>
-      <w:proofErr w:type="spellEnd"/>
-      <w:r>
-        <w:rPr>
-          <w:i/>
-          <w:iCs/>
-        </w:rPr>
-        <w:t>:</w:t>
+        <w:t>Inmon:</w:t>
       </w:r>
       <w:r>
         <w:t xml:space="preserve"> Data → Stage → Enterprise Data Warehouse (3NF) → Data Marts.</w:t>
@@ -1804,6 +1750,9 @@
     </w:p>
     <w:p>
       <w:r>
+        <w:rPr>
+          <w:noProof/>
+        </w:rPr>
         <w:drawing>
           <wp:inline distT="0" distB="0" distL="0" distR="0" wp14:anchorId="6920598D" wp14:editId="10981CAC">
             <wp:extent cx="5362575" cy="916603"/>
@@ -1846,60 +1795,14 @@
         <w:rPr>
           <w:rFonts w:hint="eastAsia"/>
         </w:rPr>
-        <w:t xml:space="preserve">Different styles of naming: camelCase, </w:t>
-      </w:r>
-      <w:proofErr w:type="spellStart"/>
-      <w:proofErr w:type="gramStart"/>
-      <w:r>
-        <w:rPr>
-          <w:rFonts w:hint="eastAsia"/>
-        </w:rPr>
-        <w:t>UpperCamel</w:t>
-      </w:r>
-      <w:proofErr w:type="spellEnd"/>
-      <w:r>
-        <w:rPr>
-          <w:rFonts w:hint="eastAsia"/>
-        </w:rPr>
-        <w:t>(</w:t>
-      </w:r>
-      <w:proofErr w:type="gramEnd"/>
-      <w:r>
-        <w:rPr>
-          <w:rFonts w:hint="eastAsia"/>
-        </w:rPr>
-        <w:t xml:space="preserve">aka </w:t>
-      </w:r>
-      <w:proofErr w:type="spellStart"/>
-      <w:r>
-        <w:rPr>
-          <w:rFonts w:hint="eastAsia"/>
-        </w:rPr>
-        <w:t>PascalCase</w:t>
-      </w:r>
-      <w:proofErr w:type="spellEnd"/>
-      <w:r>
-        <w:rPr>
-          <w:rFonts w:hint="eastAsia"/>
-        </w:rPr>
-        <w:t xml:space="preserve">), or </w:t>
-      </w:r>
-      <w:proofErr w:type="spellStart"/>
-      <w:r>
-        <w:rPr>
-          <w:rFonts w:hint="eastAsia"/>
-        </w:rPr>
-        <w:t>snake_case</w:t>
-      </w:r>
-      <w:proofErr w:type="spellEnd"/>
-    </w:p>
-    <w:p>
-      <w:pPr>
-        <w:rPr>
-          <w:rFonts w:hint="eastAsia"/>
-        </w:rPr>
-      </w:pPr>
-      <w:r>
+        <w:t>Different styles of naming: camelCase, UpperCamel(aka PascalCase), or snake_case</w:t>
+      </w:r>
+    </w:p>
+    <w:p>
+      <w:r>
+        <w:rPr>
+          <w:noProof/>
+        </w:rPr>
         <w:drawing>
           <wp:inline distT="0" distB="0" distL="0" distR="0" wp14:anchorId="0F8464EF" wp14:editId="7B328D78">
             <wp:extent cx="4762500" cy="2025431"/>
@@ -1939,6 +1842,9 @@
     </w:p>
     <w:p>
       <w:r>
+        <w:rPr>
+          <w:noProof/>
+        </w:rPr>
         <w:drawing>
           <wp:inline distT="0" distB="0" distL="0" distR="0" wp14:anchorId="2FD376E0" wp14:editId="73EAC548">
             <wp:extent cx="4752975" cy="2479469"/>
@@ -1978,6 +1884,9 @@
     </w:p>
     <w:p>
       <w:r>
+        <w:rPr>
+          <w:noProof/>
+        </w:rPr>
         <w:drawing>
           <wp:inline distT="0" distB="0" distL="0" distR="0" wp14:anchorId="667A38DE" wp14:editId="4D23BD1C">
             <wp:extent cx="4762500" cy="2465476"/>
@@ -2016,12 +1925,10 @@
       </w:r>
     </w:p>
     <w:p>
-      <w:pPr>
-        <w:rPr>
-          <w:rFonts w:hint="eastAsia"/>
-        </w:rPr>
-      </w:pPr>
-      <w:r>
+      <w:r>
+        <w:rPr>
+          <w:noProof/>
+        </w:rPr>
         <w:lastRenderedPageBreak/>
         <w:drawing>
           <wp:inline distT="0" distB="0" distL="0" distR="0" wp14:anchorId="4B22B063" wp14:editId="18E217DB">
@@ -2060,13 +1967,52 @@
         </w:drawing>
       </w:r>
     </w:p>
-    <w:p>
-      <w:pPr>
-        <w:rPr>
-          <w:rFonts w:hint="eastAsia"/>
-        </w:rPr>
-      </w:pPr>
-    </w:p>
+    <w:p/>
+    <w:p>
+      <w:r>
+        <w:t>BRONZE LAYER</w:t>
+      </w:r>
+    </w:p>
+    <w:p>
+      <w:r>
+        <w:drawing>
+          <wp:inline distT="0" distB="0" distL="0" distR="0" wp14:anchorId="72D5C142" wp14:editId="7B81BF00">
+            <wp:extent cx="6858000" cy="4322445"/>
+            <wp:effectExtent l="0" t="0" r="0" b="1905"/>
+            <wp:docPr id="6" name="Picture 6"/>
+            <wp:cNvGraphicFramePr>
+              <a:graphicFrameLocks xmlns:a="http://schemas.openxmlformats.org/drawingml/2006/main" noChangeAspect="1"/>
+            </wp:cNvGraphicFramePr>
+            <a:graphic xmlns:a="http://schemas.openxmlformats.org/drawingml/2006/main">
+              <a:graphicData uri="http://schemas.openxmlformats.org/drawingml/2006/picture">
+                <pic:pic xmlns:pic="http://schemas.openxmlformats.org/drawingml/2006/picture">
+                  <pic:nvPicPr>
+                    <pic:cNvPr id="1" name=""/>
+                    <pic:cNvPicPr/>
+                  </pic:nvPicPr>
+                  <pic:blipFill>
+                    <a:blip r:embed="rId14"/>
+                    <a:stretch>
+                      <a:fillRect/>
+                    </a:stretch>
+                  </pic:blipFill>
+                  <pic:spPr>
+                    <a:xfrm>
+                      <a:off x="0" y="0"/>
+                      <a:ext cx="6858000" cy="4322445"/>
+                    </a:xfrm>
+                    <a:prstGeom prst="rect">
+                      <a:avLst/>
+                    </a:prstGeom>
+                  </pic:spPr>
+                </pic:pic>
+              </a:graphicData>
+            </a:graphic>
+          </wp:inline>
+        </w:drawing>
+      </w:r>
+    </w:p>
+    <w:p/>
     <w:p/>
     <w:sectPr>
       <w:pgSz w:w="12240" w:h="15840"/>

</xml_diff>